<commit_message>
Refactoring in workspace diversi per ogni Sprint
</commit_message>
<xml_diff>
--- a/Sprint3-Gestione 'non ottimizzata' di più clienti.docx
+++ b/Sprint3-Gestione 'non ottimizzata' di più clienti.docx
@@ -33,7 +33,7 @@
                     </pic:cNvPicPr>
                   </pic:nvPicPr>
                   <pic:blipFill rotWithShape="1">
-                    <a:blip r:embed="rId4" cstate="print">
+                    <a:blip r:embed="rId5" cstate="print">
                       <a:alphaModFix amt="70000"/>
                       <a:extLst>
                         <a:ext uri="{28A0092B-C50C-407E-A947-70E740481C1C}">
@@ -219,6 +219,75 @@
       </w:r>
     </w:p>
     <w:p/>
+    <w:p/>
+    <w:p>
+      <w:pPr>
+        <w:pStyle w:val="Paragrafoelenco"/>
+        <w:numPr>
+          <w:ilvl w:val="0"/>
+          <w:numId w:val="1"/>
+        </w:numPr>
+      </w:pPr>
+      <w:r>
+        <w:t xml:space="preserve">Che fare se un cliente dice “Sono pronto a ordinare”, oppure “sono pronto a pagare” ma il </w:t>
+      </w:r>
+      <w:proofErr w:type="spellStart"/>
+      <w:r>
+        <w:t>waiter</w:t>
+      </w:r>
+      <w:proofErr w:type="spellEnd"/>
+      <w:r>
+        <w:t xml:space="preserve"> sta servendo un altro cliente? Potrebbe scadere il </w:t>
+      </w:r>
+      <w:proofErr w:type="spellStart"/>
+      <w:r>
+        <w:t>maxStayTime</w:t>
+      </w:r>
+      <w:proofErr w:type="spellEnd"/>
+      <w:r>
+        <w:t xml:space="preserve"> mentre il </w:t>
+      </w:r>
+      <w:proofErr w:type="spellStart"/>
+      <w:r>
+        <w:t>waiter</w:t>
+      </w:r>
+      <w:proofErr w:type="spellEnd"/>
+      <w:r>
+        <w:t xml:space="preserve"> sta finendo di servire l’altro cliente. Il cliente non ha colpa…tuttavia non sarebbe giusto secondo me dare a lui la responsabilità di informare direttamente il </w:t>
+      </w:r>
+      <w:proofErr w:type="spellStart"/>
+      <w:r>
+        <w:t>maxstaytimeobserver</w:t>
+      </w:r>
+      <w:proofErr w:type="spellEnd"/>
+      <w:r>
+        <w:t>.</w:t>
+      </w:r>
+    </w:p>
+    <w:p>
+      <w:pPr>
+        <w:ind w:left="708"/>
+      </w:pPr>
+      <w:r>
+        <w:t xml:space="preserve">Al massimo devo introdurre un nuovo attore che faccia le veci del </w:t>
+      </w:r>
+      <w:proofErr w:type="spellStart"/>
+      <w:r>
+        <w:t>waiter</w:t>
+      </w:r>
+      <w:proofErr w:type="spellEnd"/>
+      <w:r>
+        <w:t xml:space="preserve"> per tenere sotto controllo solo la situazione </w:t>
+      </w:r>
+      <w:proofErr w:type="spellStart"/>
+      <w:r>
+        <w:t>maxstaytime</w:t>
+      </w:r>
+      <w:proofErr w:type="spellEnd"/>
+      <w:r>
+        <w:t>.</w:t>
+      </w:r>
+    </w:p>
     <w:sectPr>
       <w:pgSz w:w="11906" w:h="16838"/>
       <w:pgMar w:top="1417" w:right="1134" w:bottom="1134" w:left="1134" w:header="708" w:footer="708" w:gutter="0"/>
@@ -227,6 +296,127 @@
     </w:sectPr>
   </w:body>
 </w:document>
+</file>
+
+<file path=word/numbering.xml><?xml version="1.0" encoding="utf-8"?>
+<w:numbering xmlns:wpc="http://schemas.microsoft.com/office/word/2010/wordprocessingCanvas" xmlns:cx="http://schemas.microsoft.com/office/drawing/2014/chartex" xmlns:cx1="http://schemas.microsoft.com/office/drawing/2015/9/8/chartex" xmlns:cx2="http://schemas.microsoft.com/office/drawing/2015/10/21/chartex" xmlns:cx3="http://schemas.microsoft.com/office/drawing/2016/5/9/chartex" xmlns:cx4="http://schemas.microsoft.com/office/drawing/2016/5/10/chartex" xmlns:cx5="http://schemas.microsoft.com/office/drawing/2016/5/11/chartex" xmlns:cx6="http://schemas.microsoft.com/office/drawing/2016/5/12/chartex" xmlns:cx7="http://schemas.microsoft.com/office/drawing/2016/5/13/chartex" xmlns:cx8="http://schemas.microsoft.com/office/drawing/2016/5/14/chartex" xmlns:mc="http://schemas.openxmlformats.org/markup-compatibility/2006" xmlns:aink="http://schemas.microsoft.com/office/drawing/2016/ink" xmlns:am3d="http://schemas.microsoft.com/office/drawing/2017/model3d" xmlns:o="urn:schemas-microsoft-com:office:office" xmlns:r="http://schemas.openxmlformats.org/officeDocument/2006/relationships" xmlns:m="http://schemas.openxmlformats.org/officeDocument/2006/math" xmlns:v="urn:schemas-microsoft-com:vml" xmlns:wp14="http://schemas.microsoft.com/office/word/2010/wordprocessingDrawing" xmlns:wp="http://schemas.openxmlformats.org/drawingml/2006/wordprocessingDrawing" xmlns:w10="urn:schemas-microsoft-com:office:word" xmlns:w="http://schemas.openxmlformats.org/wordprocessingml/2006/main" xmlns:w14="http://schemas.microsoft.com/office/word/2010/wordml" xmlns:w15="http://schemas.microsoft.com/office/word/2012/wordml" xmlns:w16cex="http://schemas.microsoft.com/office/word/2018/wordml/cex" xmlns:w16cid="http://schemas.microsoft.com/office/word/2016/wordml/cid" xmlns:w16="http://schemas.microsoft.com/office/word/2018/wordml" xmlns:w16se="http://schemas.microsoft.com/office/word/2015/wordml/symex" xmlns:wpg="http://schemas.microsoft.com/office/word/2010/wordprocessingGroup" xmlns:wpi="http://schemas.microsoft.com/office/word/2010/wordprocessingInk" xmlns:wne="http://schemas.microsoft.com/office/word/2006/wordml" xmlns:wps="http://schemas.microsoft.com/office/word/2010/wordprocessingShape" mc:Ignorable="w14 w15 w16se w16cid w16 w16cex wp14">
+  <w:abstractNum w:abstractNumId="0" w15:restartNumberingAfterBreak="0">
+    <w:nsid w:val="54CD7A77"/>
+    <w:multiLevelType w:val="hybridMultilevel"/>
+    <w:tmpl w:val="F3080DF6"/>
+    <w:lvl w:ilvl="0" w:tplc="04100001">
+      <w:start w:val="1"/>
+      <w:numFmt w:val="bullet"/>
+      <w:lvlText w:val=""/>
+      <w:lvlJc w:val="left"/>
+      <w:pPr>
+        <w:ind w:left="720" w:hanging="360"/>
+      </w:pPr>
+      <w:rPr>
+        <w:rFonts w:ascii="Symbol" w:hAnsi="Symbol" w:hint="default"/>
+      </w:rPr>
+    </w:lvl>
+    <w:lvl w:ilvl="1" w:tplc="04100003" w:tentative="1">
+      <w:start w:val="1"/>
+      <w:numFmt w:val="bullet"/>
+      <w:lvlText w:val="o"/>
+      <w:lvlJc w:val="left"/>
+      <w:pPr>
+        <w:ind w:left="1440" w:hanging="360"/>
+      </w:pPr>
+      <w:rPr>
+        <w:rFonts w:ascii="Courier New" w:hAnsi="Courier New" w:cs="Courier New" w:hint="default"/>
+      </w:rPr>
+    </w:lvl>
+    <w:lvl w:ilvl="2" w:tplc="04100005" w:tentative="1">
+      <w:start w:val="1"/>
+      <w:numFmt w:val="bullet"/>
+      <w:lvlText w:val=""/>
+      <w:lvlJc w:val="left"/>
+      <w:pPr>
+        <w:ind w:left="2160" w:hanging="360"/>
+      </w:pPr>
+      <w:rPr>
+        <w:rFonts w:ascii="Wingdings" w:hAnsi="Wingdings" w:hint="default"/>
+      </w:rPr>
+    </w:lvl>
+    <w:lvl w:ilvl="3" w:tplc="04100001" w:tentative="1">
+      <w:start w:val="1"/>
+      <w:numFmt w:val="bullet"/>
+      <w:lvlText w:val=""/>
+      <w:lvlJc w:val="left"/>
+      <w:pPr>
+        <w:ind w:left="2880" w:hanging="360"/>
+      </w:pPr>
+      <w:rPr>
+        <w:rFonts w:ascii="Symbol" w:hAnsi="Symbol" w:hint="default"/>
+      </w:rPr>
+    </w:lvl>
+    <w:lvl w:ilvl="4" w:tplc="04100003" w:tentative="1">
+      <w:start w:val="1"/>
+      <w:numFmt w:val="bullet"/>
+      <w:lvlText w:val="o"/>
+      <w:lvlJc w:val="left"/>
+      <w:pPr>
+        <w:ind w:left="3600" w:hanging="360"/>
+      </w:pPr>
+      <w:rPr>
+        <w:rFonts w:ascii="Courier New" w:hAnsi="Courier New" w:cs="Courier New" w:hint="default"/>
+      </w:rPr>
+    </w:lvl>
+    <w:lvl w:ilvl="5" w:tplc="04100005" w:tentative="1">
+      <w:start w:val="1"/>
+      <w:numFmt w:val="bullet"/>
+      <w:lvlText w:val=""/>
+      <w:lvlJc w:val="left"/>
+      <w:pPr>
+        <w:ind w:left="4320" w:hanging="360"/>
+      </w:pPr>
+      <w:rPr>
+        <w:rFonts w:ascii="Wingdings" w:hAnsi="Wingdings" w:hint="default"/>
+      </w:rPr>
+    </w:lvl>
+    <w:lvl w:ilvl="6" w:tplc="04100001" w:tentative="1">
+      <w:start w:val="1"/>
+      <w:numFmt w:val="bullet"/>
+      <w:lvlText w:val=""/>
+      <w:lvlJc w:val="left"/>
+      <w:pPr>
+        <w:ind w:left="5040" w:hanging="360"/>
+      </w:pPr>
+      <w:rPr>
+        <w:rFonts w:ascii="Symbol" w:hAnsi="Symbol" w:hint="default"/>
+      </w:rPr>
+    </w:lvl>
+    <w:lvl w:ilvl="7" w:tplc="04100003" w:tentative="1">
+      <w:start w:val="1"/>
+      <w:numFmt w:val="bullet"/>
+      <w:lvlText w:val="o"/>
+      <w:lvlJc w:val="left"/>
+      <w:pPr>
+        <w:ind w:left="5760" w:hanging="360"/>
+      </w:pPr>
+      <w:rPr>
+        <w:rFonts w:ascii="Courier New" w:hAnsi="Courier New" w:cs="Courier New" w:hint="default"/>
+      </w:rPr>
+    </w:lvl>
+    <w:lvl w:ilvl="8" w:tplc="04100005" w:tentative="1">
+      <w:start w:val="1"/>
+      <w:numFmt w:val="bullet"/>
+      <w:lvlText w:val=""/>
+      <w:lvlJc w:val="left"/>
+      <w:pPr>
+        <w:ind w:left="6480" w:hanging="360"/>
+      </w:pPr>
+      <w:rPr>
+        <w:rFonts w:ascii="Wingdings" w:hAnsi="Wingdings" w:hint="default"/>
+      </w:rPr>
+    </w:lvl>
+  </w:abstractNum>
+  <w:num w:numId="1">
+    <w:abstractNumId w:val="0"/>
+  </w:num>
+</w:numbering>
 </file>
 
 <file path=word/styles.xml><?xml version="1.0" encoding="utf-8"?>
@@ -352,6 +542,7 @@
     <w:lsdException w:name="HTML Sample" w:semiHidden="1" w:unhideWhenUsed="1"/>
     <w:lsdException w:name="HTML Typewriter" w:semiHidden="1" w:unhideWhenUsed="1"/>
     <w:lsdException w:name="HTML Variable" w:semiHidden="1" w:unhideWhenUsed="1"/>
+    <w:lsdException w:name="Normal Table" w:semiHidden="1" w:unhideWhenUsed="1"/>
     <w:lsdException w:name="annotation subject" w:semiHidden="1" w:unhideWhenUsed="1"/>
     <w:lsdException w:name="No List" w:semiHidden="1" w:unhideWhenUsed="1"/>
     <w:lsdException w:name="Outline List 1" w:semiHidden="1" w:unhideWhenUsed="1"/>
@@ -398,8 +589,10 @@
     <w:lsdException w:name="Table Subtle 2" w:semiHidden="1" w:unhideWhenUsed="1"/>
     <w:lsdException w:name="Table Web 1" w:semiHidden="1" w:unhideWhenUsed="1"/>
     <w:lsdException w:name="Table Web 2" w:semiHidden="1" w:unhideWhenUsed="1"/>
+    <w:lsdException w:name="Table Web 3" w:semiHidden="1" w:unhideWhenUsed="1"/>
     <w:lsdException w:name="Balloon Text" w:semiHidden="1" w:unhideWhenUsed="1"/>
     <w:lsdException w:name="Table Grid" w:uiPriority="39"/>
+    <w:lsdException w:name="Table Theme" w:semiHidden="1" w:unhideWhenUsed="1"/>
     <w:lsdException w:name="Placeholder Text" w:semiHidden="1"/>
     <w:lsdException w:name="No Spacing" w:uiPriority="1" w:qFormat="1"/>
     <w:lsdException w:name="Light Shading" w:uiPriority="60"/>
@@ -663,6 +856,17 @@
       <w:i/>
       <w:iCs/>
     </w:rPr>
+  </w:style>
+  <w:style w:type="paragraph" w:styleId="Paragrafoelenco">
+    <w:name w:val="List Paragraph"/>
+    <w:basedOn w:val="Normale"/>
+    <w:uiPriority w:val="34"/>
+    <w:qFormat/>
+    <w:rsid w:val="00130061"/>
+    <w:pPr>
+      <w:ind w:left="720"/>
+      <w:contextualSpacing/>
+    </w:pPr>
   </w:style>
 </w:styles>
 </file>

</xml_diff>